<commit_message>
created REST API endPoints to the addresses
</commit_message>
<xml_diff>
--- a/Describe the different use cases and considerations for the work such as.docx
+++ b/Describe the different use cases and considerations for the work such as.docx
@@ -245,8 +245,113 @@
         </w:rPr>
         <w:t xml:space="preserve">does auto </w:t>
       </w:r>
+    </w:p>
+    <w:p>
+      <w:pPr>
+        <w:tabs>
+          <w:tab w:val="left" w:pos="6330"/>
+        </w:tabs>
+        <w:rPr>
+          <w:lang w:val="en-GB"/>
+        </w:rPr>
+      </w:pPr>
+      <w:r>
+        <w:rPr>
+          <w:lang w:val="en-GB"/>
+        </w:rPr>
+        <w:t>API Endpoints</w:t>
+      </w:r>
+    </w:p>
+    <w:p>
+      <w:pPr>
+        <w:tabs>
+          <w:tab w:val="left" w:pos="6330"/>
+        </w:tabs>
+        <w:rPr>
+          <w:lang w:val="en-GB"/>
+        </w:rPr>
+      </w:pPr>
       <w:bookmarkStart w:id="0" w:name="_GoBack"/>
       <w:bookmarkEnd w:id="0"/>
+    </w:p>
+    <w:p>
+      <w:pPr>
+        <w:tabs>
+          <w:tab w:val="left" w:pos="6330"/>
+        </w:tabs>
+        <w:rPr>
+          <w:lang w:val="en-GB"/>
+        </w:rPr>
+      </w:pPr>
+      <w:r>
+        <w:rPr>
+          <w:lang w:val="en-GB"/>
+        </w:rPr>
+        <w:t>http://localhost:8080/api/v1/reg/counties</w:t>
+      </w:r>
+    </w:p>
+    <w:p>
+      <w:pPr>
+        <w:tabs>
+          <w:tab w:val="left" w:pos="6330"/>
+        </w:tabs>
+        <w:rPr>
+          <w:lang w:val="en-GB"/>
+        </w:rPr>
+      </w:pPr>
+      <w:hyperlink r:id="rId5" w:history="1">
+        <w:r>
+          <w:rPr>
+            <w:rStyle w:val="Hyperlink"/>
+            <w:lang w:val="en-GB"/>
+          </w:rPr>
+          <w:t>http://localhost:8080/api/v1/reg/subcounties/35</w:t>
+        </w:r>
+      </w:hyperlink>
+    </w:p>
+    <w:p>
+      <w:pPr>
+        <w:tabs>
+          <w:tab w:val="left" w:pos="6330"/>
+        </w:tabs>
+        <w:rPr>
+          <w:lang w:val="en-GB"/>
+        </w:rPr>
+      </w:pPr>
+      <w:r>
+        <w:rPr>
+          <w:lang w:val="en-GB"/>
+        </w:rPr>
+        <w:t>http://localhost:8080/api/v1/reg/</w:t>
+      </w:r>
+      <w:r>
+        <w:rPr>
+          <w:lang w:val="en-GB"/>
+        </w:rPr>
+        <w:t>wards</w:t>
+      </w:r>
+      <w:r>
+        <w:rPr>
+          <w:lang w:val="en-GB"/>
+        </w:rPr>
+        <w:t>/</w:t>
+      </w:r>
+      <w:r>
+        <w:rPr>
+          <w:lang w:val="en-GB"/>
+        </w:rPr>
+        <w:t>1</w:t>
+      </w:r>
+    </w:p>
+    <w:p>
+      <w:pPr>
+        <w:tabs>
+          <w:tab w:val="left" w:pos="6330"/>
+        </w:tabs>
+        <w:rPr>
+          <w:lang w:val="en-GB"/>
+        </w:rPr>
+      </w:pPr>
     </w:p>
     <w:sectPr>
       <w:pgSz w:w="11906" w:h="16838"/>
@@ -999,6 +1104,29 @@
       <w:contextualSpacing/>
     </w:pPr>
   </w:style>
+  <w:style w:type="character" w:styleId="Hyperlink">
+    <w:name w:val="Hyperlink"/>
+    <w:basedOn w:val="DefaultParagraphFont"/>
+    <w:uiPriority w:val="99"/>
+    <w:unhideWhenUsed/>
+    <w:rsid w:val="005867D3"/>
+    <w:rPr>
+      <w:color w:val="0563C1" w:themeColor="hyperlink"/>
+      <w:u w:val="single"/>
+    </w:rPr>
+  </w:style>
+  <w:style w:type="character" w:styleId="UnresolvedMention">
+    <w:name w:val="Unresolved Mention"/>
+    <w:basedOn w:val="DefaultParagraphFont"/>
+    <w:uiPriority w:val="99"/>
+    <w:semiHidden/>
+    <w:unhideWhenUsed/>
+    <w:rsid w:val="005867D3"/>
+    <w:rPr>
+      <w:color w:val="605E5C"/>
+      <w:shd w:val="clear" w:color="auto" w:fill="E1DFDD"/>
+    </w:rPr>
+  </w:style>
 </w:styles>
 </file>
 

</xml_diff>